<commit_message>
correccion final documentacion inicial
</commit_message>
<xml_diff>
--- a/Documentación/Estudio de Factbilidad.docx
+++ b/Documentación/Estudio de Factbilidad.docx
@@ -338,23 +338,7 @@
           <w:sz w:val="24"/>
           <w:lang w:val="es-US"/>
         </w:rPr>
-        <w:t>Aumenta la confianza de los clientes con la empresa</w:t>
-      </w:r>
-      <w:r>
-        <w:rPr>
-          <w:rFonts w:ascii="Arial" w:hAnsi="Arial" w:cs="Arial"/>
-          <w:sz w:val="24"/>
-          <w:lang w:val="es-US"/>
-        </w:rPr>
-        <w:t xml:space="preserve"> al trabajar con nuevas </w:t>
-      </w:r>
-      <w:r>
-        <w:rPr>
-          <w:rFonts w:ascii="Arial" w:hAnsi="Arial" w:cs="Arial"/>
-          <w:sz w:val="24"/>
-          <w:lang w:val="es-US"/>
-        </w:rPr>
-        <w:t>tecnologías de información (TI).</w:t>
+        <w:t>Aumenta la confianza de los clientes con la empresa al trabajar con nuevas tecnologías de información (TI).</w:t>
       </w:r>
     </w:p>
     <w:p>
@@ -377,23 +361,7 @@
           <w:sz w:val="24"/>
           <w:lang w:val="es-US"/>
         </w:rPr>
-        <w:t>Se reduce la carga de trabajo de la</w:t>
-      </w:r>
-      <w:r>
-        <w:rPr>
-          <w:rFonts w:ascii="Arial" w:hAnsi="Arial" w:cs="Arial"/>
-          <w:sz w:val="24"/>
-          <w:lang w:val="es-US"/>
-        </w:rPr>
-        <w:t xml:space="preserve"> administración, lo que permite </w:t>
-      </w:r>
-      <w:r>
-        <w:rPr>
-          <w:rFonts w:ascii="Arial" w:hAnsi="Arial" w:cs="Arial"/>
-          <w:sz w:val="24"/>
-          <w:lang w:val="es-US"/>
-        </w:rPr>
-        <w:t>desempeñar de mejor forma sus labores.</w:t>
+        <w:t>Se reduce la carga de trabajo de la administración, lo que permite desempeñar de mejor forma sus labores.</w:t>
       </w:r>
     </w:p>
     <w:p>
@@ -470,39 +438,7 @@
           <w:sz w:val="24"/>
           <w:lang w:val="es-US"/>
         </w:rPr>
-        <w:t>Teniendo en cuenta los impactos positivos del sistema</w:t>
-      </w:r>
-      <w:r>
-        <w:rPr>
-          <w:rFonts w:ascii="Arial" w:hAnsi="Arial" w:cs="Arial"/>
-          <w:sz w:val="24"/>
-          <w:lang w:val="es-US"/>
-        </w:rPr>
-        <w:t xml:space="preserve"> a implementar, la empresa está </w:t>
-      </w:r>
-      <w:r>
-        <w:rPr>
-          <w:rFonts w:ascii="Arial" w:hAnsi="Arial" w:cs="Arial"/>
-          <w:sz w:val="24"/>
-          <w:lang w:val="es-US"/>
-        </w:rPr>
-        <w:t xml:space="preserve">de acuerdo en concretar la realización del sistema, </w:t>
-      </w:r>
-      <w:r>
-        <w:rPr>
-          <w:rFonts w:ascii="Arial" w:hAnsi="Arial" w:cs="Arial"/>
-          <w:sz w:val="24"/>
-          <w:lang w:val="es-US"/>
-        </w:rPr>
-        <w:t xml:space="preserve">pues la empresa es la principal </w:t>
-      </w:r>
-      <w:r>
-        <w:rPr>
-          <w:rFonts w:ascii="Arial" w:hAnsi="Arial" w:cs="Arial"/>
-          <w:sz w:val="24"/>
-          <w:lang w:val="es-US"/>
-        </w:rPr>
-        <w:t>beneficiaria tras el desarrollo de este proyecto.</w:t>
+        <w:t>Teniendo en cuenta los impactos positivos del sistema a implementar, la empresa está de acuerdo en concretar la realización del sistema, pues la empresa es la principal beneficiaria tras el desarrollo de este proyecto.</w:t>
       </w:r>
     </w:p>
     <w:p>
@@ -525,31 +461,7 @@
           <w:sz w:val="24"/>
           <w:lang w:val="es-US"/>
         </w:rPr>
-        <w:t>Análogamente, podemos mencionar que la ad</w:t>
-      </w:r>
-      <w:r>
-        <w:rPr>
-          <w:rFonts w:ascii="Arial" w:hAnsi="Arial" w:cs="Arial"/>
-          <w:sz w:val="24"/>
-          <w:lang w:val="es-US"/>
-        </w:rPr>
-        <w:t xml:space="preserve">ministradora de la empresa está </w:t>
-      </w:r>
-      <w:r>
-        <w:rPr>
-          <w:rFonts w:ascii="Arial" w:hAnsi="Arial" w:cs="Arial"/>
-          <w:sz w:val="24"/>
-          <w:lang w:val="es-US"/>
-        </w:rPr>
-        <w:t>capacitada a un nivel de usuario apto para poder manipul</w:t>
-      </w:r>
-      <w:r>
-        <w:rPr>
-          <w:rFonts w:ascii="Arial" w:hAnsi="Arial" w:cs="Arial"/>
-          <w:sz w:val="24"/>
-          <w:lang w:val="es-US"/>
-        </w:rPr>
-        <w:t xml:space="preserve">ar de forma correcta el sistema </w:t>
+        <w:t xml:space="preserve">Análogamente, podemos mencionar que la administradora de la empresa está capacitada a un nivel de usuario apto para poder manipular de forma correcta el sistema </w:t>
       </w:r>
       <w:r>
         <w:rPr>
@@ -587,23 +499,7 @@
           <w:sz w:val="24"/>
           <w:lang w:val="es-US"/>
         </w:rPr>
-        <w:t>Por lo tanto, basándonos en la factibilidad operaciona</w:t>
-      </w:r>
-      <w:r>
-        <w:rPr>
-          <w:rFonts w:ascii="Arial" w:hAnsi="Arial" w:cs="Arial"/>
-          <w:sz w:val="24"/>
-          <w:lang w:val="es-US"/>
-        </w:rPr>
-        <w:t xml:space="preserve">l podemos decir que es factible </w:t>
-      </w:r>
-      <w:r>
-        <w:rPr>
-          <w:rFonts w:ascii="Arial" w:hAnsi="Arial" w:cs="Arial"/>
-          <w:sz w:val="24"/>
-          <w:lang w:val="es-US"/>
-        </w:rPr>
-        <w:t>realizar el proyecto.</w:t>
+        <w:t>Por lo tanto, basándonos en la factibilidad operacional podemos decir que es factible realizar el proyecto.</w:t>
       </w:r>
     </w:p>
     <w:p>
@@ -807,7 +703,55 @@
           <w:sz w:val="24"/>
           <w:lang w:val="es-US"/>
         </w:rPr>
-        <w:t xml:space="preserve">Tomando en cuenta que el gestor de base de datos es MariaDB y se usa el software libre de Netbeans para su desarrollo por parte de las licencias es todo legal </w:t>
+        <w:t xml:space="preserve">Tomando en cuenta que el gestor de base de datos es </w:t>
+      </w:r>
+      <w:r>
+        <w:rPr>
+          <w:rFonts w:ascii="Arial" w:hAnsi="Arial" w:cs="Arial"/>
+          <w:sz w:val="24"/>
+          <w:lang w:val="es-US"/>
+        </w:rPr>
+        <w:t xml:space="preserve"> PhpMyAdmin</w:t>
+      </w:r>
+      <w:r>
+        <w:rPr>
+          <w:rFonts w:ascii="Arial" w:hAnsi="Arial" w:cs="Arial"/>
+          <w:sz w:val="24"/>
+          <w:lang w:val="es-US"/>
+        </w:rPr>
+        <w:t xml:space="preserve"> y se usa el software libre de </w:t>
+      </w:r>
+      <w:r>
+        <w:rPr>
+          <w:rFonts w:ascii="Arial" w:hAnsi="Arial" w:cs="Arial"/>
+          <w:sz w:val="24"/>
+          <w:lang w:val="es-US"/>
+        </w:rPr>
+        <w:t>PHP</w:t>
+      </w:r>
+      <w:r>
+        <w:rPr>
+          <w:rFonts w:ascii="Arial" w:hAnsi="Arial" w:cs="Arial"/>
+          <w:sz w:val="24"/>
+          <w:lang w:val="es-US"/>
+        </w:rPr>
+        <w:t xml:space="preserve"> para su desarrollo </w:t>
+      </w:r>
+      <w:r>
+        <w:rPr>
+          <w:rFonts w:ascii="Arial" w:hAnsi="Arial" w:cs="Arial"/>
+          <w:sz w:val="24"/>
+          <w:lang w:val="es-US"/>
+        </w:rPr>
+        <w:t xml:space="preserve">web </w:t>
+      </w:r>
+      <w:r>
+        <w:rPr>
+          <w:rFonts w:ascii="Arial" w:hAnsi="Arial" w:cs="Arial"/>
+          <w:sz w:val="24"/>
+          <w:lang w:val="es-US"/>
+        </w:rPr>
+        <w:t xml:space="preserve">por parte de las licencias es todo legal </w:t>
       </w:r>
     </w:p>
     <w:p>
@@ -844,25 +788,63 @@
           <w:sz w:val="24"/>
           <w:lang w:val="es-US"/>
         </w:rPr>
-        <w:t>No se requiere contrato de servicios externos como puede ser comprar servidores en línea para su funcionamiento</w:t>
-      </w:r>
-      <w:r>
-        <w:rPr>
-          <w:rFonts w:ascii="Arial" w:hAnsi="Arial" w:cs="Arial"/>
-          <w:sz w:val="24"/>
-          <w:lang w:val="es-US"/>
-        </w:rPr>
-        <w:t xml:space="preserve"> ya que la aplicación en si no es web</w:t>
-      </w:r>
-      <w:bookmarkStart w:id="0" w:name="_GoBack"/>
-      <w:bookmarkEnd w:id="0"/>
-      <w:r>
-        <w:rPr>
-          <w:rFonts w:ascii="Arial" w:hAnsi="Arial" w:cs="Arial"/>
-          <w:sz w:val="24"/>
-          <w:lang w:val="es-US"/>
-        </w:rPr>
-        <w:t>, y que se manejaría un contrato</w:t>
+        <w:t>S</w:t>
+      </w:r>
+      <w:r>
+        <w:rPr>
+          <w:rFonts w:ascii="Arial" w:hAnsi="Arial" w:cs="Arial"/>
+          <w:sz w:val="24"/>
+          <w:lang w:val="es-US"/>
+        </w:rPr>
+        <w:t>e requiere contrato de servicios</w:t>
+      </w:r>
+      <w:r>
+        <w:rPr>
+          <w:rFonts w:ascii="Arial" w:hAnsi="Arial" w:cs="Arial"/>
+          <w:sz w:val="24"/>
+          <w:lang w:val="es-US"/>
+        </w:rPr>
+        <w:t xml:space="preserve"> externos como puede ser comprar</w:t>
+      </w:r>
+      <w:r>
+        <w:rPr>
+          <w:rFonts w:ascii="Arial" w:hAnsi="Arial" w:cs="Arial"/>
+          <w:sz w:val="24"/>
+          <w:lang w:val="es-US"/>
+        </w:rPr>
+        <w:t xml:space="preserve"> servidores en línea para su funcionamiento</w:t>
+      </w:r>
+      <w:r>
+        <w:rPr>
+          <w:rFonts w:ascii="Arial" w:hAnsi="Arial" w:cs="Arial"/>
+          <w:sz w:val="24"/>
+          <w:lang w:val="es-US"/>
+        </w:rPr>
+        <w:t xml:space="preserve"> ya que la aplicación en si </w:t>
+      </w:r>
+      <w:r>
+        <w:rPr>
+          <w:rFonts w:ascii="Arial" w:hAnsi="Arial" w:cs="Arial"/>
+          <w:sz w:val="24"/>
+          <w:lang w:val="es-US"/>
+        </w:rPr>
+        <w:t xml:space="preserve"> es web</w:t>
+      </w:r>
+      <w:r>
+        <w:rPr>
+          <w:rFonts w:ascii="Arial" w:hAnsi="Arial" w:cs="Arial"/>
+          <w:sz w:val="24"/>
+          <w:lang w:val="es-US"/>
+        </w:rPr>
+        <w:t>, y</w:t>
+      </w:r>
+      <w:r>
+        <w:rPr>
+          <w:rFonts w:ascii="Arial" w:hAnsi="Arial" w:cs="Arial"/>
+          <w:sz w:val="24"/>
+          <w:lang w:val="es-US"/>
+        </w:rPr>
+        <w:t xml:space="preserve"> que se manejaría un contrato</w:t>
       </w:r>
       <w:r>
         <w:rPr>
@@ -928,20 +910,12 @@
           <w:sz w:val="24"/>
           <w:lang w:val="es-US"/>
         </w:rPr>
-        <w:t xml:space="preserve">Factibilidad </w:t>
-      </w:r>
-      <w:r>
-        <w:rPr>
-          <w:rFonts w:ascii="Arial" w:hAnsi="Arial" w:cs="Arial"/>
-          <w:b/>
-          <w:sz w:val="24"/>
-          <w:lang w:val="es-US"/>
-        </w:rPr>
-        <w:t>Técnica</w:t>
-      </w:r>
-    </w:p>
-    <w:p>
-      <w:pPr>
+        <w:t>Factibilidad Técnica</w:t>
+      </w:r>
+    </w:p>
+    <w:p>
+      <w:pPr>
+        <w:jc w:val="both"/>
         <w:rPr>
           <w:rFonts w:ascii="Arial" w:hAnsi="Arial" w:cs="Arial"/>
           <w:sz w:val="24"/>
@@ -970,7 +944,15 @@
           <w:sz w:val="24"/>
           <w:lang w:val="es-US"/>
         </w:rPr>
-        <w:t>realizar la inversión en uno nuevo o usado</w:t>
+        <w:t>realizar l</w:t>
+      </w:r>
+      <w:r>
+        <w:rPr>
+          <w:rFonts w:ascii="Arial" w:hAnsi="Arial" w:cs="Arial"/>
+          <w:sz w:val="24"/>
+          <w:lang w:val="es-US"/>
+        </w:rPr>
+        <w:t xml:space="preserve">a inversión en uno nuevo, pero también podemos tomar en cuenta que si cuenta con servicio de internet esto nos ayuda a poder conectarnos a la web </w:t>
       </w:r>
     </w:p>
     <w:p>
@@ -1863,7 +1845,6 @@
           <w:sz w:val="24"/>
           <w:lang w:val="es-US"/>
         </w:rPr>
-        <w:lastRenderedPageBreak/>
         <w:t xml:space="preserve">Factibilidad Económica </w:t>
       </w:r>
     </w:p>
@@ -1979,22 +1960,24 @@
       </w:pPr>
       <w:r>
         <w:rPr>
+          <w:rFonts w:ascii="Arial" w:hAnsi="Arial" w:cs="Arial"/>
           <w:noProof/>
+          <w:sz w:val="24"/>
           <w:lang w:eastAsia="es-GT"/>
         </w:rPr>
         <w:drawing>
-          <wp:anchor distT="0" distB="0" distL="114300" distR="114300" simplePos="0" relativeHeight="251659264" behindDoc="0" locked="0" layoutInCell="1" allowOverlap="1" wp14:anchorId="0D6ACA30" wp14:editId="54DB5719">
+          <wp:anchor distT="0" distB="0" distL="114300" distR="114300" simplePos="0" relativeHeight="251658240" behindDoc="0" locked="0" layoutInCell="1" allowOverlap="1" wp14:anchorId="08CD1A6C" wp14:editId="3F7B4BCB">
             <wp:simplePos x="0" y="0"/>
-            <wp:positionH relativeFrom="margin">
-              <wp:align>left</wp:align>
+            <wp:positionH relativeFrom="column">
+              <wp:posOffset>1443990</wp:posOffset>
             </wp:positionH>
             <wp:positionV relativeFrom="paragraph">
-              <wp:posOffset>951865</wp:posOffset>
+              <wp:posOffset>887730</wp:posOffset>
             </wp:positionV>
-            <wp:extent cx="2864485" cy="1562100"/>
+            <wp:extent cx="2305050" cy="1627505"/>
             <wp:effectExtent l="0" t="0" r="0" b="0"/>
             <wp:wrapTopAndBottom/>
-            <wp:docPr id="1" name="Imagen 1" descr="Picos de carga? Te damos algunos consejos para optimizar MariaDB"/>
+            <wp:docPr id="3" name="Imagen 3" descr="C:\Users\Jose-PC\Desktop\logo-og.png"/>
             <wp:cNvGraphicFramePr>
               <a:graphicFrameLocks xmlns:a="http://schemas.openxmlformats.org/drawingml/2006/main" noChangeAspect="1"/>
             </wp:cNvGraphicFramePr>
@@ -2002,7 +1985,7 @@
               <a:graphicData uri="http://schemas.openxmlformats.org/drawingml/2006/picture">
                 <pic:pic xmlns:pic="http://schemas.openxmlformats.org/drawingml/2006/picture">
                   <pic:nvPicPr>
-                    <pic:cNvPr id="0" name="Picture 1" descr="Picos de carga? Te damos algunos consejos para optimizar MariaDB"/>
+                    <pic:cNvPr id="0" name="Picture 3" descr="C:\Users\Jose-PC\Desktop\logo-og.png"/>
                     <pic:cNvPicPr>
                       <a:picLocks noChangeAspect="1" noChangeArrowheads="1"/>
                     </pic:cNvPicPr>
@@ -2023,7 +2006,7 @@
                   <pic:spPr bwMode="auto">
                     <a:xfrm>
                       <a:off x="0" y="0"/>
-                      <a:ext cx="2864485" cy="1562100"/>
+                      <a:ext cx="2305050" cy="1627505"/>
                     </a:xfrm>
                     <a:prstGeom prst="rect">
                       <a:avLst/>
@@ -2051,18 +2034,56 @@
           <w:sz w:val="24"/>
           <w:lang w:val="es-US"/>
         </w:rPr>
-        <w:t xml:space="preserve">El equipo de desarrollo maneja MariaDB lo cual es un software libre para la gestión de base de datos y puesto que no incurre en ningún costo no se tomara en cuenta, en otros casos se debería tomar en cuenta por el costo de la licencia de MySQL anual y sumarlo al factor de desarrollo </w:t>
-      </w:r>
-    </w:p>
-    <w:p>
-      <w:pPr>
-        <w:jc w:val="both"/>
-        <w:rPr>
-          <w:rFonts w:ascii="Arial" w:hAnsi="Arial" w:cs="Arial"/>
-          <w:sz w:val="24"/>
-          <w:lang w:val="es-US"/>
-        </w:rPr>
-      </w:pPr>
+        <w:t xml:space="preserve">El equipo de desarrollo maneja </w:t>
+      </w:r>
+      <w:r>
+        <w:rPr>
+          <w:rFonts w:ascii="Arial" w:hAnsi="Arial" w:cs="Arial"/>
+          <w:sz w:val="24"/>
+          <w:lang w:val="es-US"/>
+        </w:rPr>
+        <w:t>phpMyAdmin</w:t>
+      </w:r>
+      <w:r>
+        <w:rPr>
+          <w:rFonts w:ascii="Arial" w:hAnsi="Arial" w:cs="Arial"/>
+          <w:sz w:val="24"/>
+          <w:lang w:val="es-US"/>
+        </w:rPr>
+        <w:t xml:space="preserve"> lo cual es un software libre para la gestión </w:t>
+      </w:r>
+      <w:r>
+        <w:rPr>
+          <w:rFonts w:ascii="Arial" w:hAnsi="Arial" w:cs="Arial"/>
+          <w:sz w:val="24"/>
+          <w:lang w:val="es-US"/>
+        </w:rPr>
+        <w:t>de base de datos y puesto que si</w:t>
+      </w:r>
+      <w:r>
+        <w:rPr>
+          <w:rFonts w:ascii="Arial" w:hAnsi="Arial" w:cs="Arial"/>
+          <w:sz w:val="24"/>
+          <w:lang w:val="es-US"/>
+        </w:rPr>
+        <w:t xml:space="preserve"> incurre en </w:t>
+      </w:r>
+      <w:r>
+        <w:rPr>
+          <w:rFonts w:ascii="Arial" w:hAnsi="Arial" w:cs="Arial"/>
+          <w:sz w:val="24"/>
+          <w:lang w:val="es-US"/>
+        </w:rPr>
+        <w:t>un costo</w:t>
+      </w:r>
+      <w:r>
+        <w:rPr>
+          <w:rFonts w:ascii="Arial" w:hAnsi="Arial" w:cs="Arial"/>
+          <w:sz w:val="24"/>
+          <w:lang w:val="es-US"/>
+        </w:rPr>
+        <w:t xml:space="preserve"> se tomara en cuenta, en otros casos se debería tomar en cuenta por el costo de la licencia de MySQL anual y sumarlo al factor de desarrollo</w:t>
+      </w:r>
     </w:p>
     <w:p>
       <w:pPr>
@@ -2138,25 +2159,7 @@
               <w:highlight w:val="yellow"/>
               <w:lang w:val="es-US"/>
             </w:rPr>
-            <m:t>Q</m:t>
-          </m:r>
-          <m:r>
-            <w:rPr>
-              <w:rFonts w:ascii="Cambria Math" w:hAnsi="Cambria Math" w:cs="Arial"/>
-              <w:sz w:val="24"/>
-              <w:highlight w:val="yellow"/>
-              <w:lang w:val="es-US"/>
-            </w:rPr>
-            <m:t>1</m:t>
-          </m:r>
-          <m:r>
-            <w:rPr>
-              <w:rFonts w:ascii="Cambria Math" w:hAnsi="Cambria Math" w:cs="Arial"/>
-              <w:sz w:val="24"/>
-              <w:highlight w:val="yellow"/>
-              <w:lang w:val="es-US"/>
-            </w:rPr>
-            <m:t>7.04</m:t>
+            <m:t>Q17.04</m:t>
           </m:r>
         </m:oMath>
       </m:oMathPara>
@@ -3180,6 +3183,59 @@
                 <w:sz w:val="24"/>
                 <w:lang w:val="es-US"/>
               </w:rPr>
+              <w:t xml:space="preserve">Costo de servidor al año </w:t>
+            </w:r>
+          </w:p>
+        </w:tc>
+        <w:tc>
+          <w:tcPr>
+            <w:tcW w:w="4414" w:type="dxa"/>
+          </w:tcPr>
+          <w:p>
+            <w:pPr>
+              <w:jc w:val="center"/>
+              <w:cnfStyle w:val="000000000000" w:firstRow="0" w:lastRow="0" w:firstColumn="0" w:lastColumn="0" w:oddVBand="0" w:evenVBand="0" w:oddHBand="0" w:evenHBand="0" w:firstRowFirstColumn="0" w:firstRowLastColumn="0" w:lastRowFirstColumn="0" w:lastRowLastColumn="0"/>
+              <w:rPr>
+                <w:rFonts w:ascii="Arial" w:hAnsi="Arial" w:cs="Arial"/>
+                <w:sz w:val="24"/>
+                <w:lang w:val="es-US"/>
+              </w:rPr>
+            </w:pPr>
+            <w:r>
+              <w:rPr>
+                <w:rFonts w:ascii="Arial" w:hAnsi="Arial" w:cs="Arial"/>
+                <w:sz w:val="24"/>
+                <w:lang w:val="es-US"/>
+              </w:rPr>
+              <w:t xml:space="preserve">Q800 </w:t>
+            </w:r>
+          </w:p>
+        </w:tc>
+      </w:tr>
+      <w:tr>
+        <w:trPr>
+          <w:cnfStyle w:val="000000100000" w:firstRow="0" w:lastRow="0" w:firstColumn="0" w:lastColumn="0" w:oddVBand="0" w:evenVBand="0" w:oddHBand="1" w:evenHBand="0" w:firstRowFirstColumn="0" w:firstRowLastColumn="0" w:lastRowFirstColumn="0" w:lastRowLastColumn="0"/>
+        </w:trPr>
+        <w:tc>
+          <w:tcPr>
+            <w:cnfStyle w:val="001000000000" w:firstRow="0" w:lastRow="0" w:firstColumn="1" w:lastColumn="0" w:oddVBand="0" w:evenVBand="0" w:oddHBand="0" w:evenHBand="0" w:firstRowFirstColumn="0" w:firstRowLastColumn="0" w:lastRowFirstColumn="0" w:lastRowLastColumn="0"/>
+            <w:tcW w:w="4414" w:type="dxa"/>
+          </w:tcPr>
+          <w:p>
+            <w:pPr>
+              <w:jc w:val="center"/>
+              <w:rPr>
+                <w:rFonts w:ascii="Arial" w:hAnsi="Arial" w:cs="Arial"/>
+                <w:sz w:val="24"/>
+                <w:lang w:val="es-US"/>
+              </w:rPr>
+            </w:pPr>
+            <w:r>
+              <w:rPr>
+                <w:rFonts w:ascii="Arial" w:hAnsi="Arial" w:cs="Arial"/>
+                <w:sz w:val="24"/>
+                <w:lang w:val="es-US"/>
+              </w:rPr>
               <w:t xml:space="preserve">Total aproximado </w:t>
             </w:r>
           </w:p>
@@ -3191,6 +3247,56 @@
           <w:p>
             <w:pPr>
               <w:jc w:val="center"/>
+              <w:cnfStyle w:val="000000100000" w:firstRow="0" w:lastRow="0" w:firstColumn="0" w:lastColumn="0" w:oddVBand="0" w:evenVBand="0" w:oddHBand="1" w:evenHBand="0" w:firstRowFirstColumn="0" w:firstRowLastColumn="0" w:lastRowFirstColumn="0" w:lastRowLastColumn="0"/>
+              <w:rPr>
+                <w:rFonts w:ascii="Arial" w:hAnsi="Arial" w:cs="Arial"/>
+                <w:sz w:val="24"/>
+                <w:lang w:val="es-US"/>
+              </w:rPr>
+            </w:pPr>
+            <w:r>
+              <w:rPr>
+                <w:rFonts w:ascii="Arial" w:hAnsi="Arial" w:cs="Arial"/>
+                <w:sz w:val="24"/>
+                <w:lang w:val="es-US"/>
+              </w:rPr>
+              <w:t>Q70</w:t>
+            </w:r>
+            <w:r>
+              <w:rPr>
+                <w:rFonts w:ascii="Arial" w:hAnsi="Arial" w:cs="Arial"/>
+                <w:sz w:val="24"/>
+                <w:lang w:val="es-US"/>
+              </w:rPr>
+              <w:t>38.82</w:t>
+            </w:r>
+          </w:p>
+        </w:tc>
+      </w:tr>
+      <w:tr>
+        <w:tc>
+          <w:tcPr>
+            <w:cnfStyle w:val="001000000000" w:firstRow="0" w:lastRow="0" w:firstColumn="1" w:lastColumn="0" w:oddVBand="0" w:evenVBand="0" w:oddHBand="0" w:evenHBand="0" w:firstRowFirstColumn="0" w:firstRowLastColumn="0" w:lastRowFirstColumn="0" w:lastRowLastColumn="0"/>
+            <w:tcW w:w="4414" w:type="dxa"/>
+          </w:tcPr>
+          <w:p>
+            <w:pPr>
+              <w:jc w:val="center"/>
+              <w:rPr>
+                <w:rFonts w:ascii="Arial" w:hAnsi="Arial" w:cs="Arial"/>
+                <w:sz w:val="24"/>
+                <w:lang w:val="es-US"/>
+              </w:rPr>
+            </w:pPr>
+          </w:p>
+        </w:tc>
+        <w:tc>
+          <w:tcPr>
+            <w:tcW w:w="4414" w:type="dxa"/>
+          </w:tcPr>
+          <w:p>
+            <w:pPr>
+              <w:jc w:val="center"/>
               <w:cnfStyle w:val="000000000000" w:firstRow="0" w:lastRow="0" w:firstColumn="0" w:lastColumn="0" w:oddVBand="0" w:evenVBand="0" w:oddHBand="0" w:evenHBand="0" w:firstRowFirstColumn="0" w:firstRowLastColumn="0" w:lastRowFirstColumn="0" w:lastRowLastColumn="0"/>
               <w:rPr>
                 <w:rFonts w:ascii="Arial" w:hAnsi="Arial" w:cs="Arial"/>
@@ -3198,14 +3304,6 @@
                 <w:lang w:val="es-US"/>
               </w:rPr>
             </w:pPr>
-            <w:r>
-              <w:rPr>
-                <w:rFonts w:ascii="Arial" w:hAnsi="Arial" w:cs="Arial"/>
-                <w:sz w:val="24"/>
-                <w:lang w:val="es-US"/>
-              </w:rPr>
-              <w:t>Q6238.82</w:t>
-            </w:r>
           </w:p>
         </w:tc>
       </w:tr>
@@ -3218,6 +3316,88 @@
           <w:lang w:val="es-US"/>
         </w:rPr>
       </w:pPr>
+    </w:p>
+    <w:p>
+      <w:pPr>
+        <w:rPr>
+          <w:rFonts w:ascii="Arial" w:hAnsi="Arial" w:cs="Arial"/>
+          <w:sz w:val="24"/>
+          <w:lang w:val="es-US"/>
+        </w:rPr>
+      </w:pPr>
+    </w:p>
+    <w:p>
+      <w:pPr>
+        <w:rPr>
+          <w:rFonts w:ascii="Arial" w:hAnsi="Arial" w:cs="Arial"/>
+          <w:b/>
+          <w:sz w:val="24"/>
+          <w:lang w:val="es-US"/>
+        </w:rPr>
+      </w:pPr>
+      <w:r>
+        <w:rPr>
+          <w:rFonts w:ascii="Arial" w:hAnsi="Arial" w:cs="Arial"/>
+          <w:b/>
+          <w:sz w:val="24"/>
+          <w:lang w:val="es-US"/>
+        </w:rPr>
+        <w:t xml:space="preserve">Conclusión de factibilidad </w:t>
+      </w:r>
+    </w:p>
+    <w:p>
+      <w:pPr>
+        <w:jc w:val="both"/>
+        <w:rPr>
+          <w:rFonts w:ascii="Arial" w:hAnsi="Arial" w:cs="Arial"/>
+          <w:sz w:val="24"/>
+          <w:lang w:val="es-US"/>
+        </w:rPr>
+      </w:pPr>
+      <w:r>
+        <w:rPr>
+          <w:rFonts w:ascii="Arial" w:hAnsi="Arial" w:cs="Arial"/>
+          <w:sz w:val="24"/>
+          <w:lang w:val="es-US"/>
+        </w:rPr>
+        <w:t>Como grupo podemos</w:t>
+      </w:r>
+      <w:r>
+        <w:rPr>
+          <w:rFonts w:ascii="Arial" w:hAnsi="Arial" w:cs="Arial"/>
+          <w:sz w:val="24"/>
+          <w:lang w:val="es-US"/>
+        </w:rPr>
+        <w:t xml:space="preserve"> tomar en cuenta que la empresa actualmente dispone aproximadamente de Q5,000.00 para poder invertir en un sistema de punto de venta, en estos casos puesto que el desarrollo no tendrá ningún costos esto podrá beneficiar a la empresa a que se implemente de manera efectiva el sistema de punto de venta siendo beneficiados para poder implementar.</w:t>
+      </w:r>
+    </w:p>
+    <w:p>
+      <w:pPr>
+        <w:jc w:val="both"/>
+        <w:rPr>
+          <w:rFonts w:ascii="Arial" w:hAnsi="Arial" w:cs="Arial"/>
+          <w:sz w:val="24"/>
+          <w:lang w:val="es-US"/>
+        </w:rPr>
+      </w:pPr>
+      <w:r>
+        <w:rPr>
+          <w:rFonts w:ascii="Arial" w:hAnsi="Arial" w:cs="Arial"/>
+          <w:sz w:val="24"/>
+          <w:lang w:val="es-US"/>
+        </w:rPr>
+        <w:t xml:space="preserve">Tomando en cuenta los aspectos antes mencionados concluimos que es factible implementar y desarrollar el sistema para su funcionamiento útil y eficaz en la empresa esperando que sea de beneficio para ellos </w:t>
+      </w:r>
+      <w:r>
+        <w:rPr>
+          <w:rFonts w:ascii="Arial" w:hAnsi="Arial" w:cs="Arial"/>
+          <w:sz w:val="24"/>
+          <w:lang w:val="es-US"/>
+        </w:rPr>
+        <w:t xml:space="preserve">y mejorando nuestra compresión de un sistema real </w:t>
+      </w:r>
+      <w:bookmarkStart w:id="0" w:name="_GoBack"/>
+      <w:bookmarkEnd w:id="0"/>
     </w:p>
     <w:sectPr>
       <w:pgSz w:w="12240" w:h="15840"/>

</xml_diff>